<commit_message>
modify | modify crazy_ch20.docx
</commit_message>
<xml_diff>
--- a/learn_python/XPath入门.docx
+++ b/learn_python/XPath入门.docx
@@ -1048,19 +1048,10 @@
         <w:t>print(kk)</w:t>
       </w:r>
     </w:p>
-    <w:p>
-      <w:pPr>
-        <w:rPr>
-          <w:rFonts w:hint="eastAsia"/>
-        </w:rPr>
-      </w:pPr>
-    </w:p>
+    <w:p/>
     <w:p>
       <w:pPr>
         <w:pStyle w:val="1"/>
-        <w:rPr>
-          <w:rFonts w:hint="eastAsia"/>
-        </w:rPr>
       </w:pPr>
       <w:r>
         <w:rPr>
@@ -1076,11 +1067,6 @@
       </w:r>
     </w:p>
     <w:p>
-      <w:pPr>
-        <w:rPr>
-          <w:rFonts w:hint="eastAsia"/>
-        </w:rPr>
-      </w:pPr>
       <w:r>
         <w:object w:dxaOrig="1541" w:dyaOrig="968">
           <v:shapetype id="_x0000_t75" coordsize="21600,21600" o:spt="75" o:preferrelative="t" path="m@4@5l@4@11@9@11@9@5xe" filled="f" stroked="f">
@@ -1105,7 +1091,7 @@
           <v:shape id="_x0000_i1025" type="#_x0000_t75" style="width:77.25pt;height:48.75pt" o:ole="">
             <v:imagedata r:id="rId8" o:title=""/>
           </v:shape>
-          <o:OLEObject Type="Embed" ProgID="Package" ShapeID="_x0000_i1025" DrawAspect="Icon" ObjectID="_1708547529" r:id="rId9"/>
+          <o:OLEObject Type="Embed" ProgID="Package" ShapeID="_x0000_i1025" DrawAspect="Icon" ObjectID="_1708627739" r:id="rId9"/>
         </w:object>
       </w:r>
     </w:p>
@@ -1225,7 +1211,17 @@
     <w:p/>
     <w:p/>
     <w:p>
-      <w:r>
+      <w:pPr>
+        <w:rPr>
+          <w:sz w:val="18"/>
+          <w:szCs w:val="18"/>
+        </w:rPr>
+      </w:pPr>
+      <w:r>
+        <w:rPr>
+          <w:sz w:val="18"/>
+          <w:szCs w:val="18"/>
+        </w:rPr>
         <w:t>job = kk[0].xpath('./div[@class="info-primary"]/div[@class="primary-wrapper"]/div[@class="primary-box"]')</w:t>
       </w:r>
     </w:p>
@@ -1268,11 +1264,36 @@
     </w:p>
     <w:p/>
     <w:p>
-      <w:r>
+      <w:pPr>
+        <w:rPr>
+          <w:sz w:val="18"/>
+          <w:szCs w:val="18"/>
+        </w:rPr>
+      </w:pPr>
+      <w:r>
+        <w:rPr>
+          <w:sz w:val="18"/>
+          <w:szCs w:val="18"/>
+        </w:rPr>
         <w:t>company =kk[0].xpath('./div[@class="info-primary"]/div[@class="info-company"]/div/h3/a/text()')</w:t>
       </w:r>
     </w:p>
     <w:p>
+      <w:pPr>
+        <w:rPr>
+          <w:sz w:val="18"/>
+          <w:szCs w:val="18"/>
+        </w:rPr>
+      </w:pPr>
+      <w:r>
+        <w:rPr>
+          <w:sz w:val="18"/>
+          <w:szCs w:val="18"/>
+        </w:rPr>
+        <w:t>company_size=kk[0].xpath('./div[@class="info-primary"]/div[@class="info-company"]/div/p/text()')</w:t>
+      </w:r>
+    </w:p>
+    <w:p>
       <w:r>
         <w:t>industry=kk[0].xpath('./div[@class="info-primary"]/div[@class="info-company"]/div/p/a/text()')</w:t>
       </w:r>
@@ -1310,6 +1331,11 @@
     </w:p>
     <w:p>
       <w:r>
+        <w:t>print(company_size[1])</w:t>
+      </w:r>
+    </w:p>
+    <w:p>
+      <w:r>
         <w:t>print(industry[0])</w:t>
       </w:r>
     </w:p>
@@ -1335,26 +1361,36 @@
       </w:r>
     </w:p>
     <w:p>
-      <w:r>
-        <w:t xml:space="preserve">    job = kk[i].xpath('./div[@class="info-primary"]/div[@class="primary-wrapper"]/div[@class="primary-b</w:t>
-      </w:r>
+      <w:pPr>
+        <w:rPr>
+          <w:sz w:val="18"/>
+          <w:szCs w:val="18"/>
+        </w:rPr>
+      </w:pPr>
+      <w:r>
+        <w:t xml:space="preserve">    </w:t>
+      </w:r>
+      <w:r>
+        <w:rPr>
+          <w:sz w:val="18"/>
+          <w:szCs w:val="18"/>
+        </w:rPr>
+        <w:t>job = kk[i].xpath('./div[@class="info-primary"]/div[@class="primary-wrapper"]/div[@class="primary-box"]')</w:t>
+      </w:r>
+    </w:p>
+    <w:p>
+      <w:r>
+        <w:t xml:space="preserve">    title    =job[0].xpath('./div[1]/span[@class="job-name"]/a/text()')</w:t>
+      </w:r>
+    </w:p>
+    <w:p>
+      <w:r>
+        <w:t xml:space="preserve">    work_addr=job[0].xpath('./div[1]/span[@class="job-area-wrapper"]/span/text()')</w:t>
+      </w:r>
+    </w:p>
+    <w:p>
       <w:r>
         <w:lastRenderedPageBreak/>
-        <w:t>ox"]')</w:t>
-      </w:r>
-    </w:p>
-    <w:p>
-      <w:r>
-        <w:t xml:space="preserve">    title    =job[0].xpath('./div[1]/span[@class="job-name"]/a/text()')</w:t>
-      </w:r>
-    </w:p>
-    <w:p>
-      <w:r>
-        <w:t xml:space="preserve">    work_addr=job[0].xpath('./div[1]/span[@class="job-area-wrapper"]/span/text()')</w:t>
-      </w:r>
-    </w:p>
-    <w:p>
-      <w:r>
         <w:t xml:space="preserve">    recruiter=job[0].xpath('./div[2]/div/h3/text()')</w:t>
       </w:r>
     </w:p>
@@ -1365,17 +1401,64 @@
     </w:p>
     <w:p/>
     <w:p>
-      <w:r>
+      <w:pPr>
+        <w:rPr>
+          <w:sz w:val="18"/>
+          <w:szCs w:val="18"/>
+        </w:rPr>
+      </w:pPr>
+      <w:r>
+        <w:rPr>
+          <w:sz w:val="18"/>
+          <w:szCs w:val="18"/>
+        </w:rPr>
         <w:t xml:space="preserve">    company =kk[i].xpath('./div[@class="info-primary"]/div[@class="info-company"]/div/h3/a/text()')</w:t>
       </w:r>
     </w:p>
     <w:p>
-      <w:r>
-        <w:t xml:space="preserve">    industry=kk[i].xpath('./div[@class="info-primary"]/div[@class="info-company"]/div/p/a/text()')</w:t>
-      </w:r>
-    </w:p>
-    <w:p>
-      <w:r>
+      <w:pPr>
+        <w:ind w:firstLine="345"/>
+        <w:rPr>
+          <w:sz w:val="18"/>
+          <w:szCs w:val="18"/>
+        </w:rPr>
+      </w:pPr>
+      <w:r>
+        <w:rPr>
+          <w:sz w:val="18"/>
+          <w:szCs w:val="18"/>
+        </w:rPr>
+        <w:t>industry=kk[i].xpath('./div[@class="info-primary"]/div[@class="info-company"]/div/p/a/text()')</w:t>
+      </w:r>
+    </w:p>
+    <w:p>
+      <w:pPr>
+        <w:ind w:firstLine="345"/>
+        <w:rPr>
+          <w:sz w:val="18"/>
+          <w:szCs w:val="18"/>
+        </w:rPr>
+      </w:pPr>
+      <w:r>
+        <w:rPr>
+          <w:sz w:val="18"/>
+          <w:szCs w:val="18"/>
+        </w:rPr>
+        <w:t>company_size=kk[0].xpath('./div[@class="info-primary"]/div[@class="info-company"]/div/p/text()')</w:t>
+      </w:r>
+    </w:p>
+    <w:p>
+      <w:pPr>
+        <w:rPr>
+          <w:sz w:val="18"/>
+          <w:szCs w:val="18"/>
+        </w:rPr>
+      </w:pPr>
+      <w:r>
+        <w:rPr>
+          <w:sz w:val="18"/>
+          <w:szCs w:val="18"/>
+        </w:rPr>
         <w:t xml:space="preserve">    url     =kk[i].xpath('./div[@class="info-primary"]/div[@class="info-company"]/a/@href')</w:t>
       </w:r>
     </w:p>
@@ -1401,8 +1484,19 @@
       </w:r>
     </w:p>
     <w:p>
-      <w:r>
-        <w:t xml:space="preserve">    print(company[0])</w:t>
+      <w:pPr>
+        <w:ind w:firstLine="405"/>
+      </w:pPr>
+      <w:r>
+        <w:t>print(company[0])</w:t>
+      </w:r>
+    </w:p>
+    <w:p>
+      <w:pPr>
+        <w:ind w:firstLine="405"/>
+      </w:pPr>
+      <w:r>
+        <w:t>print(company_size[1])</w:t>
       </w:r>
     </w:p>
     <w:p>
@@ -1416,33 +1510,71 @@
       </w:r>
     </w:p>
     <w:p>
-      <w:r>
-        <w:t xml:space="preserve">    print("==============================================")</w:t>
-      </w:r>
-    </w:p>
-    <w:p>
-      <w:pPr>
-        <w:rPr>
-          <w:rFonts w:hint="eastAsia"/>
-        </w:rPr>
-      </w:pPr>
+      <w:pPr>
+        <w:ind w:firstLine="405"/>
+        <w:rPr>
+          <w:rFonts w:hint="eastAsia"/>
+        </w:rPr>
+      </w:pPr>
+      <w:r>
+        <w:t>print("==============================================")</w:t>
+      </w:r>
+    </w:p>
+    <w:p>
+      <w:pPr>
+        <w:ind w:firstLine="405"/>
+        <w:rPr>
+          <w:rFonts w:hint="eastAsia"/>
+        </w:rPr>
+      </w:pPr>
+    </w:p>
+    <w:p>
+      <w:pPr>
+        <w:ind w:firstLine="405"/>
+      </w:pPr>
+      <w:r>
+        <w:t>new_links = html.xpath('//div[@class="page"]/a[@class="next"]/@href')</w:t>
+      </w:r>
+    </w:p>
+    <w:p>
+      <w:pPr>
+        <w:ind w:firstLine="405"/>
+      </w:pPr>
+      <w:r>
+        <w:t xml:space="preserve">print(len(new_links)) </w:t>
+      </w:r>
+    </w:p>
+    <w:p>
+      <w:pPr>
+        <w:ind w:firstLine="405"/>
+      </w:pPr>
+      <w:r>
+        <w:t>if new_links and len(new_links) &gt; 0:</w:t>
+      </w:r>
+    </w:p>
+    <w:p>
+      <w:pPr>
+        <w:ind w:firstLine="405"/>
+      </w:pPr>
+      <w:r>
+        <w:t xml:space="preserve">    print(type(new_links[0]))</w:t>
+      </w:r>
+    </w:p>
+    <w:p>
+      <w:pPr>
+        <w:ind w:firstLine="405"/>
+      </w:pPr>
+      <w:r>
+        <w:t xml:space="preserve">    print("https://www.zhipin.com"+new_links[0])</w:t>
+      </w:r>
+    </w:p>
+    <w:p>
       <w:r>
         <w:t>root@pc:/home/zcw#</w:t>
       </w:r>
     </w:p>
-    <w:p>
-      <w:pPr>
-        <w:rPr>
-          <w:rFonts w:hint="eastAsia"/>
-        </w:rPr>
-      </w:pPr>
-    </w:p>
-    <w:p>
-      <w:pPr>
-        <w:rPr>
-          <w:rFonts w:hint="eastAsia"/>
-        </w:rPr>
-      </w:pPr>
+    <w:p/>
+    <w:p>
       <w:r>
         <w:rPr>
           <w:rFonts w:hint="eastAsia"/>

</xml_diff>